<commit_message>
minor changes to revision
</commit_message>
<xml_diff>
--- a/paper/revision/round3/macdonald_sol_ms_revision_r3_final.docx
+++ b/paper/revision/round3/macdonald_sol_ms_revision_r3_final.docx
@@ -1124,7 +1124,6 @@
         <w:rPr>
           <w:rFonts w:ascii="Times" w:hAnsi="Times"/>
         </w:rPr>
-        <w:lastRenderedPageBreak/>
         <w:t>comprehension</w:t>
       </w:r>
       <w:r>
@@ -1652,14 +1651,7 @@
         <w:rPr>
           <w:rFonts w:ascii="Times" w:hAnsi="Times"/>
         </w:rPr>
-        <w:t xml:space="preserve"> </w:t>
-      </w:r>
-      <w:r>
-        <w:rPr>
-          <w:rFonts w:ascii="Times" w:hAnsi="Times"/>
-        </w:rPr>
-        <w:lastRenderedPageBreak/>
-        <w:t>developed for spoken word recognition</w:t>
+        <w:t xml:space="preserve"> developed for spoken word recognition</w:t>
       </w:r>
       <w:r>
         <w:rPr>
@@ -2214,7 +2206,6 @@
           <w:rFonts w:ascii="Times" w:hAnsi="Times" w:cs="Times New Roman"/>
           <w:szCs w:val="24"/>
         </w:rPr>
-        <w:lastRenderedPageBreak/>
         <w:t>Lexical development in ASL</w:t>
       </w:r>
     </w:p>
@@ -2458,14 +2449,7 @@
         <w:rPr>
           <w:rFonts w:ascii="Times" w:hAnsi="Times"/>
         </w:rPr>
-        <w:t xml:space="preserve">On the one hand, the processing demands of relying on vision to monitor both the linguistic signal and the named referent might cause signers to wait until the end of the named referent, or even the entire utterance, before shifting visual attention away from the language source. In this case, eye movements would be less likely to reflect the rapid, incremental influence of language on visual attention that is characteristic of real-time spoken language </w:t>
-      </w:r>
-      <w:r>
-        <w:rPr>
-          <w:rFonts w:ascii="Times" w:hAnsi="Times"/>
-        </w:rPr>
-        <w:lastRenderedPageBreak/>
-        <w:t xml:space="preserve">processing. Another possibility is that ASL-learners, like adults and children learning a spoken language, will shift their visual attention incrementally, as soon as they have enough linguistic information to identify the target sign, leading them to shift prior to sign offset. Evidence for incremental language processing would further predict that eye movements during ASL processing </w:t>
+        <w:t xml:space="preserve">On the one hand, the processing demands of relying on vision to monitor both the linguistic signal and the named referent might cause signers to wait until the end of the named referent, or even the entire utterance, before shifting visual attention away from the language source. In this case, eye movements would be less likely to reflect the rapid, incremental influence of language on visual attention that is characteristic of real-time spoken language processing. Another possibility is that ASL-learners, like adults and children learning a spoken language, will shift their visual attention incrementally, as soon as they have enough linguistic information to identify the target sign, leading them to shift prior to sign offset. Evidence for incremental language processing would further predict that eye movements during ASL processing </w:t>
       </w:r>
       <w:r>
         <w:rPr>
@@ -2820,16 +2804,7 @@
           <w:color w:val="222222"/>
           <w:shd w:val="clear" w:color="auto" w:fill="FFFFFF"/>
         </w:rPr>
-        <w:t xml:space="preserve">children of deaf </w:t>
-      </w:r>
-      <w:r>
-        <w:rPr>
-          <w:rFonts w:ascii="Times" w:hAnsi="Times"/>
-          <w:color w:val="222222"/>
-          <w:shd w:val="clear" w:color="auto" w:fill="FFFFFF"/>
-        </w:rPr>
-        <w:lastRenderedPageBreak/>
-        <w:t xml:space="preserve">adults </w:t>
+        <w:t xml:space="preserve">children of deaf adults </w:t>
       </w:r>
       <w:r>
         <w:rPr>
@@ -4139,14 +4114,7 @@
         <w:rPr>
           <w:rFonts w:ascii="Times" w:hAnsi="Times"/>
         </w:rPr>
-        <w:t xml:space="preserve">, </w:t>
-      </w:r>
-      <w:r>
-        <w:rPr>
-          <w:rFonts w:ascii="Times" w:hAnsi="Times"/>
-        </w:rPr>
-        <w:lastRenderedPageBreak/>
-        <w:t xml:space="preserve">2004). </w:t>
+        <w:t xml:space="preserve">, 2004). </w:t>
       </w:r>
       <w:r>
         <w:rPr>
@@ -4616,14 +4584,7 @@
         <w:rPr>
           <w:rFonts w:ascii="Times" w:hAnsi="Times"/>
         </w:rPr>
-        <w:t xml:space="preserve">, which reduced visual distractions during the task. On each trial, pictures of two familiar objects appeared on the screen, a target object corresponding to the target noun, </w:t>
-      </w:r>
-      <w:r>
-        <w:rPr>
-          <w:rFonts w:ascii="Times" w:hAnsi="Times"/>
-        </w:rPr>
-        <w:lastRenderedPageBreak/>
-        <w:t>and a distracter object matched for visual salience.  Between the two pictures was a central video of an adult female signing the name of one of the pictures</w:t>
+        <w:t>, which reduced visual distractions during the task. On each trial, pictures of two familiar objects appeared on the screen, a target object corresponding to the target noun, and a distracter object matched for visual salience.  Between the two pictures was a central video of an adult female signing the name of one of the pictures</w:t>
       </w:r>
       <w:r>
         <w:rPr>
@@ -4975,14 +4936,7 @@
         <w:rPr>
           <w:rFonts w:ascii="Times" w:hAnsi="Times"/>
         </w:rPr>
-        <w:t xml:space="preserve">To prepare the stimuli, two female native ASL users recorded several tokens of each sentence in a child-directed register. Before each sentence, the signer made a hand-wave gesture commonly used in ASL to gain an interlocutor’s attention before initiating an utterance.  These candidate </w:t>
-      </w:r>
-      <w:r>
-        <w:rPr>
-          <w:rFonts w:ascii="Times" w:hAnsi="Times"/>
-        </w:rPr>
-        <w:lastRenderedPageBreak/>
-        <w:t>stimuli were digitized, analyzed, and edited using Final Cut Pro software</w:t>
+        <w:t>To prepare the stimuli, two female native ASL users recorded several tokens of each sentence in a child-directed register. Before each sentence, the signer made a hand-wave gesture commonly used in ASL to gain an interlocutor’s attention before initiating an utterance.  These candidate stimuli were digitized, analyzed, and edited using Final Cut Pro software</w:t>
       </w:r>
       <w:r>
         <w:rPr>
@@ -5179,14 +5133,7 @@
         <w:rPr>
           <w:rFonts w:ascii="Times" w:hAnsi="Times"/>
         </w:rPr>
-        <w:t xml:space="preserve"> In studies of spoken language processing, target word onset is typically identified as the first moment in the auditory signal when there is acoustic evidence of the target word. However, in signed languages like ASL, phonological information is present in several components of the visual signal simultaneously – for example, in one or both hands as well as in the face of the signer - making it difficult to determine precisely the beginning of the target sign. Because sign onset is critical to operationalizing speed of lexical </w:t>
-      </w:r>
-      <w:r>
-        <w:rPr>
-          <w:rFonts w:ascii="Times" w:hAnsi="Times"/>
-        </w:rPr>
-        <w:lastRenderedPageBreak/>
-        <w:t>access in this task, we applied an empirical approach to defining target</w:t>
+        <w:t xml:space="preserve"> In studies of spoken language processing, target word onset is typically identified as the first moment in the auditory signal when there is acoustic evidence of the target word. However, in signed languages like ASL, phonological information is present in several components of the visual signal simultaneously – for example, in one or both hands as well as in the face of the signer - making it difficult to determine precisely the beginning of the target sign. Because sign onset is critical to operationalizing speed of lexical access in this task, we applied an empirical approach to defining target</w:t>
       </w:r>
       <w:r>
         <w:rPr>
@@ -5431,7 +5378,6 @@
         <w:rPr>
           <w:rFonts w:ascii="Times" w:hAnsi="Times"/>
         </w:rPr>
-        <w:lastRenderedPageBreak/>
         <w:t xml:space="preserve">the VLP </w:t>
       </w:r>
       <w:r>
@@ -6014,14 +5960,7 @@
         <w:rPr>
           <w:rFonts w:ascii="Times" w:hAnsi="Times"/>
         </w:rPr>
-        <w:t xml:space="preserve">the amount of information signers processed before generating an eye movement, on average.  A </w:t>
-      </w:r>
-      <w:r>
-        <w:rPr>
-          <w:rFonts w:ascii="Times" w:hAnsi="Times"/>
-        </w:rPr>
-        <w:lastRenderedPageBreak/>
-        <w:t xml:space="preserve">score of </w:t>
+        <w:t xml:space="preserve">the amount of information signers processed before generating an eye movement, on average.  A score of </w:t>
       </w:r>
       <w:r>
         <w:rPr>
@@ -6584,28 +6523,149 @@
         <w:rPr>
           <w:rFonts w:ascii="Times" w:hAnsi="Times"/>
         </w:rPr>
+        <w:t xml:space="preserve"> Note that we use this approach only in the analysis of RT, since “guessing behavior” is integral to our measure of children’s mean accuracy in the VLP task, but not to our measure of mean RT. </w:t>
+      </w:r>
+      <w:r>
+        <w:rPr>
+          <w:rFonts w:ascii="Times" w:hAnsi="Times"/>
+        </w:rPr>
+        <w:t xml:space="preserve">The </w:t>
+      </w:r>
+      <w:r>
+        <w:rPr>
+          <w:rFonts w:ascii="Times" w:hAnsi="Times"/>
+          <w:color w:val="383838"/>
+          <w:shd w:val="clear" w:color="auto" w:fill="FFFFFF"/>
+        </w:rPr>
+        <w:t xml:space="preserve">Supplemental Material available online </w:t>
+      </w:r>
+      <w:r>
+        <w:rPr>
+          <w:rFonts w:ascii="Times" w:hAnsi="Times"/>
+          <w:color w:val="383838"/>
+          <w:shd w:val="clear" w:color="auto" w:fill="FFFFFF"/>
+        </w:rPr>
+        <w:t>provides more details about the analysis</w:t>
+      </w:r>
+      <w:r>
+        <w:rPr>
+          <w:rFonts w:ascii="Times" w:hAnsi="Times"/>
+          <w:color w:val="383838"/>
+          <w:shd w:val="clear" w:color="auto" w:fill="FFFFFF"/>
+        </w:rPr>
+        <w:t xml:space="preserve"> model</w:t>
+      </w:r>
+      <w:r>
+        <w:rPr>
+          <w:rFonts w:ascii="Times" w:hAnsi="Times"/>
+          <w:color w:val="383838"/>
+          <w:shd w:val="clear" w:color="auto" w:fill="FFFFFF"/>
+        </w:rPr>
+        <w:t xml:space="preserve">, as well </w:t>
+      </w:r>
+      <w:r>
+        <w:rPr>
+          <w:rFonts w:ascii="Times" w:hAnsi="Times"/>
+          <w:color w:val="383838"/>
+          <w:shd w:val="clear" w:color="auto" w:fill="FFFFFF"/>
+        </w:rPr>
+        <w:t xml:space="preserve">two </w:t>
+      </w:r>
+      <w:r>
+        <w:rPr>
+          <w:rFonts w:ascii="Times" w:hAnsi="Times"/>
+          <w:color w:val="383838"/>
+          <w:shd w:val="clear" w:color="auto" w:fill="FFFFFF"/>
+        </w:rPr>
+        <w:t xml:space="preserve">additional </w:t>
+      </w:r>
+      <w:r>
+        <w:rPr>
+          <w:rFonts w:ascii="Times" w:hAnsi="Times"/>
+          <w:color w:val="383838"/>
+          <w:shd w:val="clear" w:color="auto" w:fill="FFFFFF"/>
+        </w:rPr>
+        <w:t>sensitivity analyses</w:t>
+      </w:r>
+      <w:r>
+        <w:rPr>
+          <w:rFonts w:ascii="Times" w:hAnsi="Times"/>
+          <w:color w:val="383838"/>
+          <w:shd w:val="clear" w:color="auto" w:fill="FFFFFF"/>
+        </w:rPr>
+        <w:t>, which provide evidence that</w:t>
+      </w:r>
+      <w:r>
+        <w:rPr>
+          <w:rFonts w:ascii="Times" w:hAnsi="Times"/>
+          <w:color w:val="383838"/>
+          <w:shd w:val="clear" w:color="auto" w:fill="FFFFFF"/>
+        </w:rPr>
+        <w:t xml:space="preserve"> our results are robust to different specifications of prior distribution</w:t>
+      </w:r>
+      <w:r>
+        <w:rPr>
+          <w:rFonts w:ascii="Times" w:hAnsi="Times"/>
+          <w:color w:val="383838"/>
+          <w:shd w:val="clear" w:color="auto" w:fill="FFFFFF"/>
+        </w:rPr>
+        <w:t>s</w:t>
+      </w:r>
+      <w:r>
+        <w:rPr>
+          <w:rFonts w:ascii="Times" w:hAnsi="Times"/>
+          <w:color w:val="383838"/>
+          <w:shd w:val="clear" w:color="auto" w:fill="FFFFFF"/>
+        </w:rPr>
+        <w:t xml:space="preserve"> and to different </w:t>
+      </w:r>
+      <w:r>
+        <w:rPr>
+          <w:rFonts w:ascii="Times" w:hAnsi="Times"/>
+          <w:color w:val="383838"/>
+          <w:shd w:val="clear" w:color="auto" w:fill="FFFFFF"/>
+        </w:rPr>
+        <w:t>analysis windows</w:t>
+      </w:r>
+      <w:r>
+        <w:rPr>
+          <w:rFonts w:ascii="Times" w:hAnsi="Times"/>
+          <w:color w:val="383838"/>
+          <w:shd w:val="clear" w:color="auto" w:fill="FFFFFF"/>
+        </w:rPr>
+        <w:t xml:space="preserve">.  We also provide </w:t>
+      </w:r>
+      <w:r>
+        <w:rPr>
+          <w:rFonts w:ascii="Times" w:hAnsi="Times"/>
+          <w:color w:val="383838"/>
+          <w:shd w:val="clear" w:color="auto" w:fill="FFFFFF"/>
+        </w:rPr>
+        <w:t>a</w:t>
+      </w:r>
+      <w:r>
+        <w:rPr>
+          <w:rFonts w:ascii="Times" w:hAnsi="Times"/>
+          <w:color w:val="383838"/>
+          <w:shd w:val="clear" w:color="auto" w:fill="FFFFFF"/>
+        </w:rPr>
+        <w:t>n</w:t>
+      </w:r>
+      <w:r>
+        <w:rPr>
+          <w:rFonts w:ascii="Times" w:hAnsi="Times"/>
+          <w:color w:val="383838"/>
+          <w:shd w:val="clear" w:color="auto" w:fill="FFFFFF"/>
+        </w:rPr>
         <w:t xml:space="preserve"> </w:t>
       </w:r>
       <w:r>
         <w:rPr>
           <w:rFonts w:ascii="Times" w:hAnsi="Times"/>
-        </w:rPr>
-        <w:lastRenderedPageBreak/>
-        <w:t xml:space="preserve">Note that we use this approach only in the analysis of RT, since “guessing behavior” is integral to our measure of children’s mean accuracy in the VLP task, but not to our measure of mean RT. </w:t>
-      </w:r>
-      <w:r>
-        <w:rPr>
-          <w:rFonts w:ascii="Times" w:hAnsi="Times"/>
-        </w:rPr>
-        <w:t xml:space="preserve">The </w:t>
-      </w:r>
-      <w:r>
-        <w:rPr>
-          <w:rFonts w:ascii="Times" w:hAnsi="Times"/>
           <w:color w:val="383838"/>
           <w:shd w:val="clear" w:color="auto" w:fill="FFFFFF"/>
         </w:rPr>
-        <w:t xml:space="preserve">Supplemental Material available online </w:t>
+        <w:t>analogous</w:t>
       </w:r>
       <w:r>
         <w:rPr>
@@ -6613,7 +6673,7 @@
           <w:color w:val="383838"/>
           <w:shd w:val="clear" w:color="auto" w:fill="FFFFFF"/>
         </w:rPr>
-        <w:t>provides more details about the analysis</w:t>
+        <w:t xml:space="preserve"> </w:t>
       </w:r>
       <w:r>
         <w:rPr>
@@ -6621,7 +6681,7 @@
           <w:color w:val="383838"/>
           <w:shd w:val="clear" w:color="auto" w:fill="FFFFFF"/>
         </w:rPr>
-        <w:t xml:space="preserve"> model</w:t>
+        <w:t xml:space="preserve">set of analyses </w:t>
       </w:r>
       <w:r>
         <w:rPr>
@@ -6629,7 +6689,7 @@
           <w:color w:val="383838"/>
           <w:shd w:val="clear" w:color="auto" w:fill="FFFFFF"/>
         </w:rPr>
-        <w:t xml:space="preserve">, as well </w:t>
+        <w:t>using a</w:t>
       </w:r>
       <w:r>
         <w:rPr>
@@ -6637,7 +6697,7 @@
           <w:color w:val="383838"/>
           <w:shd w:val="clear" w:color="auto" w:fill="FFFFFF"/>
         </w:rPr>
-        <w:t xml:space="preserve">two </w:t>
+        <w:t xml:space="preserve"> non-Bay</w:t>
       </w:r>
       <w:r>
         <w:rPr>
@@ -6645,7 +6705,7 @@
           <w:color w:val="383838"/>
           <w:shd w:val="clear" w:color="auto" w:fill="FFFFFF"/>
         </w:rPr>
-        <w:t xml:space="preserve">additional </w:t>
+        <w:t>e</w:t>
       </w:r>
       <w:r>
         <w:rPr>
@@ -6653,7 +6713,7 @@
           <w:color w:val="383838"/>
           <w:shd w:val="clear" w:color="auto" w:fill="FFFFFF"/>
         </w:rPr>
-        <w:t>sensitivity analyses</w:t>
+        <w:t>sian approach</w:t>
       </w:r>
       <w:r>
         <w:rPr>
@@ -6661,7 +6721,7 @@
           <w:color w:val="383838"/>
           <w:shd w:val="clear" w:color="auto" w:fill="FFFFFF"/>
         </w:rPr>
-        <w:t>, which provide evidence that</w:t>
+        <w:t>, which resulted in parallel findings</w:t>
       </w:r>
       <w:r>
         <w:rPr>
@@ -6669,401 +6729,273 @@
           <w:color w:val="383838"/>
           <w:shd w:val="clear" w:color="auto" w:fill="FFFFFF"/>
         </w:rPr>
-        <w:t xml:space="preserve"> our results are robust to different specifications of prior distribution</w:t>
-      </w:r>
-      <w:r>
-        <w:rPr>
-          <w:rFonts w:ascii="Times" w:hAnsi="Times"/>
-          <w:color w:val="383838"/>
-          <w:shd w:val="clear" w:color="auto" w:fill="FFFFFF"/>
+        <w:t xml:space="preserve">. </w:t>
+      </w:r>
+    </w:p>
+    <w:p>
+      <w:pPr>
+        <w:spacing w:before="120"/>
+        <w:rPr>
+          <w:rFonts w:ascii="Times" w:hAnsi="Times"/>
+          <w:color w:val="000000"/>
+        </w:rPr>
+      </w:pPr>
+      <w:r>
+        <w:rPr>
+          <w:rFonts w:ascii="Times" w:hAnsi="Times"/>
+        </w:rPr>
+        <w:t xml:space="preserve">To </w:t>
+      </w:r>
+      <w:r>
+        <w:rPr>
+          <w:rFonts w:ascii="Times" w:hAnsi="Times"/>
+        </w:rPr>
+        <w:t>provide evidence of</w:t>
+      </w:r>
+      <w:r>
+        <w:rPr>
+          <w:rFonts w:ascii="Times" w:hAnsi="Times"/>
+        </w:rPr>
+        <w:t xml:space="preserve"> </w:t>
+      </w:r>
+      <w:r>
+        <w:rPr>
+          <w:rFonts w:ascii="Times" w:hAnsi="Times"/>
+        </w:rPr>
+        <w:t xml:space="preserve">developmental change, </w:t>
+      </w:r>
+      <w:r>
+        <w:rPr>
+          <w:rFonts w:ascii="Times" w:hAnsi="Times"/>
+          <w:color w:val="000000"/>
+        </w:rPr>
+        <w:t xml:space="preserve">we report the </w:t>
+      </w:r>
+      <w:r>
+        <w:rPr>
+          <w:rFonts w:ascii="Times" w:hAnsi="Times"/>
+        </w:rPr>
+        <w:t xml:space="preserve">strength of evidence </w:t>
+      </w:r>
+      <w:r>
+        <w:rPr>
+          <w:rFonts w:ascii="Times" w:hAnsi="Times"/>
+          <w:color w:val="000000"/>
+        </w:rPr>
+        <w:t>for a linear model with an intercept and slope compared to an intercept-only model in the form</w:t>
+      </w:r>
+      <w:r>
+        <w:rPr>
+          <w:rFonts w:ascii="Times" w:hAnsi="Times"/>
+          <w:color w:val="000000"/>
+        </w:rPr>
+        <w:t xml:space="preserve"> of</w:t>
+      </w:r>
+      <w:r>
+        <w:rPr>
+          <w:rFonts w:ascii="Times" w:hAnsi="Times"/>
+          <w:color w:val="000000"/>
+        </w:rPr>
+        <w:t xml:space="preserve"> </w:t>
+      </w:r>
+      <w:r>
+        <w:rPr>
+          <w:rFonts w:ascii="Times" w:hAnsi="Times"/>
+          <w:color w:val="000000"/>
+        </w:rPr>
+        <w:t xml:space="preserve">a </w:t>
+      </w:r>
+      <w:r>
+        <w:rPr>
+          <w:rFonts w:ascii="Times" w:hAnsi="Times"/>
+          <w:color w:val="000000"/>
+        </w:rPr>
+        <w:t>Bayes Factor (BF) computed via the Savage-Dickey method (</w:t>
+      </w:r>
+      <w:proofErr w:type="spellStart"/>
+      <w:r>
+        <w:rPr>
+          <w:rFonts w:ascii="Times" w:hAnsi="Times"/>
+          <w:color w:val="222222"/>
+          <w:shd w:val="clear" w:color="auto" w:fill="FFFFFF"/>
+        </w:rPr>
+        <w:t>Wagenmakers</w:t>
+      </w:r>
+      <w:proofErr w:type="spellEnd"/>
+      <w:r>
+        <w:rPr>
+          <w:rFonts w:ascii="Times" w:hAnsi="Times"/>
+          <w:color w:val="222222"/>
+          <w:shd w:val="clear" w:color="auto" w:fill="FFFFFF"/>
+        </w:rPr>
+        <w:t xml:space="preserve"> et al., 2010</w:t>
+      </w:r>
+      <w:r>
+        <w:rPr>
+          <w:rFonts w:ascii="Times" w:hAnsi="Times"/>
+          <w:color w:val="000000"/>
+        </w:rPr>
+        <w:t xml:space="preserve">). </w:t>
+      </w:r>
+      <w:r>
+        <w:rPr>
+          <w:rFonts w:ascii="Times" w:hAnsi="Times"/>
+          <w:color w:val="000000"/>
+        </w:rPr>
+        <w:t xml:space="preserve">To </w:t>
+      </w:r>
+      <w:r>
+        <w:rPr>
+          <w:rFonts w:ascii="Times" w:hAnsi="Times"/>
+          <w:color w:val="000000"/>
+        </w:rPr>
+        <w:t xml:space="preserve">estimate the </w:t>
+      </w:r>
+      <w:r>
+        <w:rPr>
+          <w:rFonts w:ascii="Times" w:hAnsi="Times"/>
+          <w:color w:val="000000"/>
+        </w:rPr>
+        <w:t xml:space="preserve">uncertainty around our estimates </w:t>
+      </w:r>
+      <w:r>
+        <w:rPr>
+          <w:rFonts w:ascii="Times" w:hAnsi="Times"/>
+          <w:color w:val="000000"/>
+        </w:rPr>
+        <w:t>of the</w:t>
+      </w:r>
+      <w:r>
+        <w:rPr>
+          <w:rFonts w:ascii="Times" w:hAnsi="Times"/>
+          <w:color w:val="000000"/>
+        </w:rPr>
+        <w:t xml:space="preserve"> linear</w:t>
+      </w:r>
+      <w:r>
+        <w:rPr>
+          <w:rFonts w:ascii="Times" w:hAnsi="Times"/>
+          <w:color w:val="000000"/>
+        </w:rPr>
+        <w:t xml:space="preserve"> association</w:t>
+      </w:r>
+      <w:r>
+        <w:rPr>
+          <w:rFonts w:ascii="Times" w:hAnsi="Times"/>
+          <w:color w:val="000000"/>
         </w:rPr>
         <w:t>s</w:t>
       </w:r>
       <w:r>
         <w:rPr>
           <w:rFonts w:ascii="Times" w:hAnsi="Times"/>
-          <w:color w:val="383838"/>
-          <w:shd w:val="clear" w:color="auto" w:fill="FFFFFF"/>
-        </w:rPr>
-        <w:t xml:space="preserve"> and to different </w:t>
-      </w:r>
-      <w:r>
-        <w:rPr>
-          <w:rFonts w:ascii="Times" w:hAnsi="Times"/>
-          <w:color w:val="383838"/>
-          <w:shd w:val="clear" w:color="auto" w:fill="FFFFFF"/>
-        </w:rPr>
-        <w:t>analysis windows</w:t>
-      </w:r>
-      <w:r>
-        <w:rPr>
-          <w:rFonts w:ascii="Times" w:hAnsi="Times"/>
-          <w:color w:val="383838"/>
-          <w:shd w:val="clear" w:color="auto" w:fill="FFFFFF"/>
-        </w:rPr>
-        <w:t xml:space="preserve">.  We also provide </w:t>
-      </w:r>
-      <w:r>
-        <w:rPr>
-          <w:rFonts w:ascii="Times" w:hAnsi="Times"/>
-          <w:color w:val="383838"/>
-          <w:shd w:val="clear" w:color="auto" w:fill="FFFFFF"/>
-        </w:rPr>
-        <w:t>a</w:t>
-      </w:r>
-      <w:r>
-        <w:rPr>
-          <w:rFonts w:ascii="Times" w:hAnsi="Times"/>
-          <w:color w:val="383838"/>
-          <w:shd w:val="clear" w:color="auto" w:fill="FFFFFF"/>
-        </w:rPr>
-        <w:t>n</w:t>
-      </w:r>
-      <w:r>
-        <w:rPr>
-          <w:rFonts w:ascii="Times" w:hAnsi="Times"/>
-          <w:color w:val="383838"/>
-          <w:shd w:val="clear" w:color="auto" w:fill="FFFFFF"/>
+          <w:color w:val="000000"/>
+        </w:rPr>
+        <w:t xml:space="preserve">, we report </w:t>
+      </w:r>
+      <w:r>
+        <w:rPr>
+          <w:rFonts w:ascii="Times" w:hAnsi="Times"/>
+          <w:color w:val="000000"/>
+        </w:rPr>
+        <w:t>the 95% Highest Density Interval (HDI)</w:t>
+      </w:r>
+      <w:r>
+        <w:rPr>
+          <w:rFonts w:ascii="Times" w:hAnsi="Times"/>
+          <w:color w:val="000000"/>
+        </w:rPr>
+        <w:t xml:space="preserve"> of the posterior distribution of the intercept and slop</w:t>
+      </w:r>
+      <w:r>
+        <w:rPr>
+          <w:rFonts w:ascii="Times" w:hAnsi="Times"/>
+          <w:color w:val="000000"/>
+        </w:rPr>
+        <w:t>e</w:t>
+      </w:r>
+      <w:r>
+        <w:rPr>
+          <w:rFonts w:ascii="Times" w:hAnsi="Times"/>
+          <w:color w:val="000000"/>
+        </w:rPr>
+        <w:t>. The HDI</w:t>
+      </w:r>
+      <w:r>
+        <w:rPr>
+          <w:rFonts w:ascii="Times" w:hAnsi="Times"/>
+          <w:color w:val="000000"/>
+        </w:rPr>
+        <w:t xml:space="preserve"> provides </w:t>
+      </w:r>
+      <w:r>
+        <w:rPr>
+          <w:rFonts w:ascii="Times" w:hAnsi="Times"/>
+          <w:color w:val="000000"/>
+        </w:rPr>
+        <w:t xml:space="preserve">a range of </w:t>
+      </w:r>
+      <w:r>
+        <w:rPr>
+          <w:rFonts w:ascii="Times" w:hAnsi="Times"/>
+          <w:color w:val="000000"/>
+        </w:rPr>
+        <w:t>plausible</w:t>
+      </w:r>
+      <w:r>
+        <w:rPr>
+          <w:rFonts w:ascii="Times" w:hAnsi="Times"/>
+          <w:color w:val="000000"/>
+        </w:rPr>
+        <w:t xml:space="preserve"> values</w:t>
+      </w:r>
+      <w:r>
+        <w:rPr>
+          <w:rFonts w:ascii="Times" w:hAnsi="Times"/>
+          <w:color w:val="000000"/>
+        </w:rPr>
+        <w:t xml:space="preserve"> and gives</w:t>
+      </w:r>
+      <w:r>
+        <w:rPr>
+          <w:rFonts w:ascii="Times" w:hAnsi="Times"/>
+          <w:color w:val="000000"/>
         </w:rPr>
         <w:t xml:space="preserve"> </w:t>
       </w:r>
       <w:r>
         <w:rPr>
           <w:rFonts w:ascii="Times" w:hAnsi="Times"/>
-          <w:color w:val="383838"/>
-          <w:shd w:val="clear" w:color="auto" w:fill="FFFFFF"/>
-        </w:rPr>
-        <w:t>analogous</w:t>
-      </w:r>
-      <w:r>
-        <w:rPr>
-          <w:rFonts w:ascii="Times" w:hAnsi="Times"/>
-          <w:color w:val="383838"/>
-          <w:shd w:val="clear" w:color="auto" w:fill="FFFFFF"/>
-        </w:rPr>
-        <w:t xml:space="preserve"> </w:t>
-      </w:r>
-      <w:r>
-        <w:rPr>
-          <w:rFonts w:ascii="Times" w:hAnsi="Times"/>
-          <w:color w:val="383838"/>
-          <w:shd w:val="clear" w:color="auto" w:fill="FFFFFF"/>
-        </w:rPr>
-        <w:t xml:space="preserve">set of analyses </w:t>
-      </w:r>
-      <w:r>
-        <w:rPr>
-          <w:rFonts w:ascii="Times" w:hAnsi="Times"/>
-          <w:color w:val="383838"/>
-          <w:shd w:val="clear" w:color="auto" w:fill="FFFFFF"/>
-        </w:rPr>
-        <w:t>using a</w:t>
-      </w:r>
-      <w:r>
-        <w:rPr>
-          <w:rFonts w:ascii="Times" w:hAnsi="Times"/>
-          <w:color w:val="383838"/>
-          <w:shd w:val="clear" w:color="auto" w:fill="FFFFFF"/>
-        </w:rPr>
-        <w:t xml:space="preserve"> non-Bay</w:t>
-      </w:r>
-      <w:r>
-        <w:rPr>
-          <w:rFonts w:ascii="Times" w:hAnsi="Times"/>
-          <w:color w:val="383838"/>
-          <w:shd w:val="clear" w:color="auto" w:fill="FFFFFF"/>
-        </w:rPr>
-        <w:t>e</w:t>
-      </w:r>
-      <w:r>
-        <w:rPr>
-          <w:rFonts w:ascii="Times" w:hAnsi="Times"/>
-          <w:color w:val="383838"/>
-          <w:shd w:val="clear" w:color="auto" w:fill="FFFFFF"/>
-        </w:rPr>
-        <w:t>sian approach</w:t>
-      </w:r>
-      <w:r>
-        <w:rPr>
-          <w:rFonts w:ascii="Times" w:hAnsi="Times"/>
-          <w:color w:val="383838"/>
-          <w:shd w:val="clear" w:color="auto" w:fill="FFFFFF"/>
-        </w:rPr>
-        <w:t>, which resulted in parallel findings</w:t>
-      </w:r>
-      <w:r>
-        <w:rPr>
-          <w:rFonts w:ascii="Times" w:hAnsi="Times"/>
-          <w:color w:val="383838"/>
-          <w:shd w:val="clear" w:color="auto" w:fill="FFFFFF"/>
-        </w:rPr>
-        <w:t xml:space="preserve">. </w:t>
-      </w:r>
-    </w:p>
-    <w:p>
-      <w:pPr>
-        <w:spacing w:before="120"/>
-        <w:rPr>
-          <w:rFonts w:ascii="Times" w:hAnsi="Times"/>
           <w:color w:val="000000"/>
         </w:rPr>
-      </w:pPr>
-      <w:r>
-        <w:rPr>
-          <w:rFonts w:ascii="Times" w:hAnsi="Times"/>
-        </w:rPr>
-        <w:t xml:space="preserve">To </w:t>
-      </w:r>
-      <w:r>
-        <w:rPr>
-          <w:rFonts w:ascii="Times" w:hAnsi="Times"/>
-        </w:rPr>
-        <w:t>provide evidence of</w:t>
-      </w:r>
-      <w:r>
-        <w:rPr>
-          <w:rFonts w:ascii="Times" w:hAnsi="Times"/>
-        </w:rPr>
-        <w:t xml:space="preserve"> </w:t>
-      </w:r>
-      <w:r>
-        <w:rPr>
-          <w:rFonts w:ascii="Times" w:hAnsi="Times"/>
-        </w:rPr>
-        <w:t xml:space="preserve">developmental change, </w:t>
+        <w:t xml:space="preserve">information about the uncertainty </w:t>
       </w:r>
       <w:r>
         <w:rPr>
           <w:rFonts w:ascii="Times" w:hAnsi="Times"/>
           <w:color w:val="000000"/>
         </w:rPr>
-        <w:t xml:space="preserve">we report the </w:t>
-      </w:r>
-      <w:r>
-        <w:rPr>
-          <w:rFonts w:ascii="Times" w:hAnsi="Times"/>
-        </w:rPr>
-        <w:t xml:space="preserve">strength of evidence </w:t>
+        <w:t xml:space="preserve">of </w:t>
       </w:r>
       <w:r>
         <w:rPr>
           <w:rFonts w:ascii="Times" w:hAnsi="Times"/>
           <w:color w:val="000000"/>
         </w:rPr>
-        <w:t>for a linear model with an intercept and slope compared to an intercept-only model in the form</w:t>
+        <w:t>our</w:t>
       </w:r>
       <w:r>
         <w:rPr>
           <w:rFonts w:ascii="Times" w:hAnsi="Times"/>
           <w:color w:val="000000"/>
         </w:rPr>
-        <w:t xml:space="preserve"> of</w:t>
+        <w:t xml:space="preserve"> point</w:t>
       </w:r>
       <w:r>
         <w:rPr>
           <w:rFonts w:ascii="Times" w:hAnsi="Times"/>
           <w:color w:val="000000"/>
         </w:rPr>
-        <w:t xml:space="preserve"> </w:t>
-      </w:r>
-      <w:r>
-        <w:rPr>
-          <w:rFonts w:ascii="Times" w:hAnsi="Times"/>
-          <w:color w:val="000000"/>
-        </w:rPr>
-        <w:t xml:space="preserve">a </w:t>
-      </w:r>
-      <w:r>
-        <w:rPr>
-          <w:rFonts w:ascii="Times" w:hAnsi="Times"/>
-          <w:color w:val="000000"/>
-        </w:rPr>
-        <w:t>Bayes Factor (BF) computed via the Savage-Dickey method (</w:t>
-      </w:r>
-      <w:proofErr w:type="spellStart"/>
-      <w:r>
-        <w:rPr>
-          <w:rFonts w:ascii="Times" w:hAnsi="Times"/>
-          <w:color w:val="222222"/>
-          <w:shd w:val="clear" w:color="auto" w:fill="FFFFFF"/>
-        </w:rPr>
-        <w:t>Wagenmakers</w:t>
-      </w:r>
-      <w:proofErr w:type="spellEnd"/>
-      <w:r>
-        <w:rPr>
-          <w:rFonts w:ascii="Times" w:hAnsi="Times"/>
-          <w:color w:val="222222"/>
-          <w:shd w:val="clear" w:color="auto" w:fill="FFFFFF"/>
-        </w:rPr>
-        <w:t xml:space="preserve"> et al., 2010</w:t>
-      </w:r>
-      <w:r>
-        <w:rPr>
-          <w:rFonts w:ascii="Times" w:hAnsi="Times"/>
-          <w:color w:val="000000"/>
-        </w:rPr>
-        <w:t xml:space="preserve">). </w:t>
-      </w:r>
-      <w:r>
-        <w:rPr>
-          <w:rFonts w:ascii="Times" w:hAnsi="Times"/>
-          <w:color w:val="000000"/>
-        </w:rPr>
-        <w:t xml:space="preserve">To </w:t>
-      </w:r>
-      <w:r>
-        <w:rPr>
-          <w:rFonts w:ascii="Times" w:hAnsi="Times"/>
-          <w:color w:val="000000"/>
-        </w:rPr>
-        <w:t xml:space="preserve">estimate the </w:t>
-      </w:r>
-      <w:r>
-        <w:rPr>
-          <w:rFonts w:ascii="Times" w:hAnsi="Times"/>
-          <w:color w:val="000000"/>
-        </w:rPr>
-        <w:t xml:space="preserve">uncertainty around our estimates </w:t>
-      </w:r>
-      <w:r>
-        <w:rPr>
-          <w:rFonts w:ascii="Times" w:hAnsi="Times"/>
-          <w:color w:val="000000"/>
-        </w:rPr>
-        <w:t>of the</w:t>
-      </w:r>
-      <w:r>
-        <w:rPr>
-          <w:rFonts w:ascii="Times" w:hAnsi="Times"/>
-          <w:color w:val="000000"/>
-        </w:rPr>
-        <w:t xml:space="preserve"> linear</w:t>
-      </w:r>
-      <w:r>
-        <w:rPr>
-          <w:rFonts w:ascii="Times" w:hAnsi="Times"/>
-          <w:color w:val="000000"/>
-        </w:rPr>
-        <w:t xml:space="preserve"> association</w:t>
-      </w:r>
-      <w:r>
-        <w:rPr>
-          <w:rFonts w:ascii="Times" w:hAnsi="Times"/>
-          <w:color w:val="000000"/>
-        </w:rPr>
-        <w:t>s</w:t>
-      </w:r>
-      <w:r>
-        <w:rPr>
-          <w:rFonts w:ascii="Times" w:hAnsi="Times"/>
-          <w:color w:val="000000"/>
-        </w:rPr>
-        <w:t xml:space="preserve">, we report </w:t>
-      </w:r>
-      <w:r>
-        <w:rPr>
-          <w:rFonts w:ascii="Times" w:hAnsi="Times"/>
-          <w:color w:val="000000"/>
-        </w:rPr>
-        <w:t>the 95% Highest Density Interval (HDI)</w:t>
-      </w:r>
-      <w:r>
-        <w:rPr>
-          <w:rFonts w:ascii="Times" w:hAnsi="Times"/>
-          <w:color w:val="000000"/>
-        </w:rPr>
-        <w:t xml:space="preserve"> of the posterior distribution of the intercept and slop</w:t>
-      </w:r>
-      <w:r>
-        <w:rPr>
-          <w:rFonts w:ascii="Times" w:hAnsi="Times"/>
-          <w:color w:val="000000"/>
-        </w:rPr>
-        <w:t>e</w:t>
-      </w:r>
-      <w:r>
-        <w:rPr>
-          <w:rFonts w:ascii="Times" w:hAnsi="Times"/>
-          <w:color w:val="000000"/>
-        </w:rPr>
-        <w:t>. The HDI</w:t>
-      </w:r>
-      <w:r>
-        <w:rPr>
-          <w:rFonts w:ascii="Times" w:hAnsi="Times"/>
-          <w:color w:val="000000"/>
-        </w:rPr>
-        <w:t xml:space="preserve"> provides </w:t>
-      </w:r>
-      <w:r>
-        <w:rPr>
-          <w:rFonts w:ascii="Times" w:hAnsi="Times"/>
-          <w:color w:val="000000"/>
-        </w:rPr>
-        <w:t xml:space="preserve">a range of </w:t>
-      </w:r>
-      <w:r>
-        <w:rPr>
-          <w:rFonts w:ascii="Times" w:hAnsi="Times"/>
-          <w:color w:val="000000"/>
-        </w:rPr>
-        <w:t>plausible</w:t>
-      </w:r>
-      <w:r>
-        <w:rPr>
-          <w:rFonts w:ascii="Times" w:hAnsi="Times"/>
-          <w:color w:val="000000"/>
-        </w:rPr>
-        <w:t xml:space="preserve"> values</w:t>
-      </w:r>
-      <w:r>
-        <w:rPr>
-          <w:rFonts w:ascii="Times" w:hAnsi="Times"/>
-          <w:color w:val="000000"/>
-        </w:rPr>
-        <w:t xml:space="preserve"> and gives</w:t>
-      </w:r>
-      <w:r>
-        <w:rPr>
-          <w:rFonts w:ascii="Times" w:hAnsi="Times"/>
-          <w:color w:val="000000"/>
-        </w:rPr>
-        <w:t xml:space="preserve"> </w:t>
-      </w:r>
-      <w:r>
-        <w:rPr>
-          <w:rFonts w:ascii="Times" w:hAnsi="Times"/>
-          <w:color w:val="000000"/>
-        </w:rPr>
-        <w:t xml:space="preserve">information about the uncertainty </w:t>
-      </w:r>
-      <w:r>
-        <w:rPr>
-          <w:rFonts w:ascii="Times" w:hAnsi="Times"/>
-          <w:color w:val="000000"/>
-        </w:rPr>
-        <w:t xml:space="preserve">of </w:t>
-      </w:r>
-      <w:r>
-        <w:rPr>
-          <w:rFonts w:ascii="Times" w:hAnsi="Times"/>
-          <w:color w:val="000000"/>
-        </w:rPr>
-        <w:t>our</w:t>
-      </w:r>
-      <w:r>
-        <w:rPr>
-          <w:rFonts w:ascii="Times" w:hAnsi="Times"/>
-          <w:color w:val="000000"/>
-        </w:rPr>
-        <w:t xml:space="preserve"> point</w:t>
-      </w:r>
-      <w:r>
-        <w:rPr>
-          <w:rFonts w:ascii="Times" w:hAnsi="Times"/>
-          <w:color w:val="000000"/>
-        </w:rPr>
         <w:t xml:space="preserve"> estimate of the linear association. </w:t>
       </w:r>
       <w:r>
@@ -7076,55 +7008,7 @@
         <w:rPr>
           <w:rFonts w:ascii="Times" w:hAnsi="Times"/>
         </w:rPr>
-        <w:t xml:space="preserve"> Finally, we</w:t>
-      </w:r>
-      <w:r>
-        <w:rPr>
-          <w:rFonts w:ascii="Times" w:hAnsi="Times"/>
-        </w:rPr>
-        <w:t xml:space="preserve"> chose </w:t>
-      </w:r>
-      <w:r>
-        <w:rPr>
-          <w:rFonts w:ascii="Times" w:hAnsi="Times"/>
-        </w:rPr>
-        <w:t>the</w:t>
-      </w:r>
-      <w:r>
-        <w:rPr>
-          <w:rFonts w:ascii="Times" w:hAnsi="Times"/>
-        </w:rPr>
-        <w:t xml:space="preserve"> linear model </w:t>
-      </w:r>
-      <w:r>
-        <w:rPr>
-          <w:rFonts w:ascii="Times" w:hAnsi="Times"/>
-        </w:rPr>
-        <w:t xml:space="preserve">because it a simple model of developmental change with only two parameters to estimate, and the </w:t>
-      </w:r>
-      <w:r>
-        <w:rPr>
-          <w:rFonts w:ascii="Times" w:hAnsi="Times"/>
-        </w:rPr>
-        <w:t>outcome measures – mean RT and Accuracy</w:t>
-      </w:r>
-      <w:r>
-        <w:rPr>
-          <w:rFonts w:ascii="Times" w:hAnsi="Times"/>
-        </w:rPr>
-        <w:t xml:space="preserve"> – were normally </w:t>
-      </w:r>
-      <w:r>
-        <w:rPr>
-          <w:rFonts w:ascii="Times" w:hAnsi="Times"/>
-        </w:rPr>
-        <w:t>d</w:t>
-      </w:r>
-      <w:r>
-        <w:rPr>
-          <w:rFonts w:ascii="Times" w:hAnsi="Times"/>
-        </w:rPr>
-        <w:t>istributed.</w:t>
+        <w:t xml:space="preserve"> Finally, we chose the linear model because it a simple model of developmental change with only two parameters to estimate, and the outcome measures – mean RT and Accuracy – were normally distributed.</w:t>
       </w:r>
       <w:r>
         <w:rPr>
@@ -7260,7 +7144,6 @@
         <w:rPr>
           <w:rFonts w:ascii="Times" w:hAnsi="Times"/>
         </w:rPr>
-        <w:lastRenderedPageBreak/>
         <w:t>compare</w:t>
       </w:r>
       <w:r>
@@ -7607,14 +7490,7 @@
         <w:rPr>
           <w:rFonts w:ascii="Times" w:hAnsi="Times"/>
         </w:rPr>
-        <w:t xml:space="preserve">Overall, deaf and hearing children showed a remarkably similar time course of looking behavior: shifting away from the signer, increasing looks to the target, and shifting back to the </w:t>
-      </w:r>
-      <w:r>
-        <w:rPr>
-          <w:rFonts w:ascii="Times" w:hAnsi="Times"/>
-        </w:rPr>
-        <w:lastRenderedPageBreak/>
-        <w:t xml:space="preserve">signer at similar time points as the sign unfolded. To quantify this difference, we compared the posterior distributions for mean accuracy (Figure 2C) and mean RT (Figure 2D) across the deaf </w:t>
+        <w:t xml:space="preserve">Overall, deaf and hearing children showed a remarkably similar time course of looking behavior: shifting away from the signer, increasing looks to the target, and shifting back to the signer at similar time points as the sign unfolded. To quantify this difference, we compared the posterior distributions for mean accuracy (Figure 2C) and mean RT (Figure 2D) across the deaf </w:t>
       </w:r>
     </w:p>
     <w:p>
@@ -8040,7 +7916,6 @@
           <w:rFonts w:ascii="Times" w:hAnsi="Times"/>
           <w:color w:val="000000"/>
         </w:rPr>
-        <w:lastRenderedPageBreak/>
         <w:t>ms</w:t>
       </w:r>
       <w:r>
@@ -8603,14 +8478,7 @@
         <w:rPr>
           <w:rFonts w:ascii="Times" w:hAnsi="Times"/>
         </w:rPr>
-        <w:t xml:space="preserve">the nonlinguistic </w:t>
-      </w:r>
-      <w:r>
-        <w:rPr>
-          <w:rFonts w:ascii="Times" w:hAnsi="Times"/>
-        </w:rPr>
-        <w:lastRenderedPageBreak/>
-        <w:t>visual world? O</w:t>
+        <w:t>the nonlinguistic visual world? O</w:t>
       </w:r>
       <w:r>
         <w:rPr>
@@ -8966,7 +8834,7 @@
         <w:rPr>
           <w:rFonts w:ascii="Times" w:hAnsi="Times"/>
         </w:rPr>
-        <w:t>8</w:t>
+        <w:t>5</w:t>
       </w:r>
       <w:r>
         <w:rPr>
@@ -8984,7 +8852,6 @@
         <w:rPr>
           <w:rFonts w:ascii="Times" w:hAnsi="Times"/>
         </w:rPr>
-        <w:lastRenderedPageBreak/>
         <w:t>five</w:t>
       </w:r>
       <w:r>
@@ -9306,14 +9173,7 @@
         <w:rPr>
           <w:rFonts w:ascii="Times" w:hAnsi="Times"/>
         </w:rPr>
-        <w:t xml:space="preserve">image in the VLP task. Importantly, children varied in their response times and accuracy, and this variation was meaningfully linked </w:t>
-      </w:r>
-      <w:r>
-        <w:rPr>
-          <w:rFonts w:ascii="Times" w:hAnsi="Times"/>
-        </w:rPr>
-        <w:lastRenderedPageBreak/>
-        <w:t>to age. Thus, like children learning spoken language, ASL learners improve their real-time language processing skills over the second and third years of life as they make progress towards adult levels of language fluency.</w:t>
+        <w:t>image in the VLP task. Importantly, children varied in their response times and accuracy, and this variation was meaningfully linked to age. Thus, like children learning spoken language, ASL learners improve their real-time language processing skills over the second and third years of life as they make progress towards adult levels of language fluency.</w:t>
       </w:r>
       <w:r>
         <w:rPr>
@@ -9789,7 +9649,6 @@
         <w:ind w:firstLine="0"/>
         <w:rPr>
           <w:rFonts w:ascii="Times" w:hAnsi="Times"/>
-          <w:i/>
         </w:rPr>
       </w:pPr>
       <w:r>
@@ -9813,14 +9672,6 @@
         </w:rPr>
         <w:t xml:space="preserve">range of plausible values) around the regression line. </w:t>
       </w:r>
-    </w:p>
-    <w:p>
-      <w:pPr>
-        <w:spacing w:before="120"/>
-        <w:rPr>
-          <w:rFonts w:ascii="Times" w:hAnsi="Times"/>
-        </w:rPr>
-      </w:pPr>
     </w:p>
     <w:p>
       <w:pPr>
@@ -9863,7 +9714,15 @@
         <w:rPr>
           <w:rFonts w:ascii="Times" w:hAnsi="Times"/>
         </w:rPr>
-        <w:t xml:space="preserve">was whether individual differences in processing skills were related to the size of children’s ASL vocabularies.  As shown in Figure </w:t>
+        <w:t>was whether individual differences in processing skills were related to the size of children’s ASL vocabularies.  As sho</w:t>
+      </w:r>
+      <w:bookmarkStart w:id="4" w:name="_GoBack"/>
+      <w:bookmarkEnd w:id="4"/>
+      <w:r>
+        <w:rPr>
+          <w:rFonts w:ascii="Times" w:hAnsi="Times"/>
+        </w:rPr>
+        <w:t xml:space="preserve">wn in Figure </w:t>
       </w:r>
       <w:r>
         <w:rPr>
@@ -10026,7 +9885,7 @@
       </w:tblGrid>
       <w:tr>
         <w:trPr>
-          <w:trHeight w:val="565"/>
+          <w:trHeight w:val="544"/>
         </w:trPr>
         <w:tc>
           <w:tcPr>
@@ -10144,7 +10003,7 @@
       </w:tr>
       <w:tr>
         <w:trPr>
-          <w:trHeight w:val="656"/>
+          <w:trHeight w:val="632"/>
         </w:trPr>
         <w:tc>
           <w:tcPr>
@@ -10233,7 +10092,7 @@
       </w:tr>
       <w:tr>
         <w:trPr>
-          <w:trHeight w:val="628"/>
+          <w:trHeight w:val="605"/>
         </w:trPr>
         <w:tc>
           <w:tcPr>
@@ -10327,7 +10186,7 @@
       </w:tr>
       <w:tr>
         <w:trPr>
-          <w:trHeight w:val="637"/>
+          <w:trHeight w:val="613"/>
         </w:trPr>
         <w:tc>
           <w:tcPr>
@@ -10458,11 +10317,14 @@
       </w:tr>
       <w:tr>
         <w:trPr>
-          <w:trHeight w:val="637"/>
+          <w:trHeight w:val="613"/>
         </w:trPr>
         <w:tc>
           <w:tcPr>
             <w:tcW w:w="2125" w:type="pct"/>
+            <w:tcBorders>
+              <w:bottom w:val="single" w:sz="4" w:space="0" w:color="auto"/>
+            </w:tcBorders>
             <w:vAlign w:val="center"/>
           </w:tcPr>
           <w:p>
@@ -10484,6 +10346,9 @@
         <w:tc>
           <w:tcPr>
             <w:tcW w:w="631" w:type="pct"/>
+            <w:tcBorders>
+              <w:bottom w:val="single" w:sz="4" w:space="0" w:color="auto"/>
+            </w:tcBorders>
             <w:vAlign w:val="center"/>
           </w:tcPr>
           <w:p>
@@ -10511,6 +10376,9 @@
         <w:tc>
           <w:tcPr>
             <w:tcW w:w="787" w:type="pct"/>
+            <w:tcBorders>
+              <w:bottom w:val="single" w:sz="4" w:space="0" w:color="auto"/>
+            </w:tcBorders>
             <w:vAlign w:val="center"/>
           </w:tcPr>
           <w:p>
@@ -10538,6 +10406,9 @@
         <w:tc>
           <w:tcPr>
             <w:tcW w:w="1457" w:type="pct"/>
+            <w:tcBorders>
+              <w:bottom w:val="single" w:sz="4" w:space="0" w:color="auto"/>
+            </w:tcBorders>
             <w:vAlign w:val="center"/>
           </w:tcPr>
           <w:p>
@@ -10629,15 +10500,7 @@
           <w:rFonts w:ascii="Times" w:hAnsi="Times" w:cs="Times New Roman"/>
           <w:i/>
         </w:rPr>
-        <w:t xml:space="preserve"> </w:t>
-      </w:r>
-      <w:r>
-        <w:rPr>
-          <w:rFonts w:ascii="Times" w:hAnsi="Times" w:cs="Times New Roman"/>
-          <w:i/>
-        </w:rPr>
-        <w:lastRenderedPageBreak/>
-        <w:t>(HDI) shows the interval containing 95% of the plausible slope values given the model and the data.</w:t>
+        <w:t xml:space="preserve"> (HDI) shows the interval containing 95% of the plausible slope values given the model and the data.</w:t>
       </w:r>
     </w:p>
     <w:p>
@@ -10956,14 +10819,7 @@
         <w:rPr>
           <w:rFonts w:ascii="Times" w:hAnsi="Times"/>
         </w:rPr>
-        <w:t xml:space="preserve">learning ASL in native contexts follow a similar developmental path to that of </w:t>
-      </w:r>
-      <w:r>
-        <w:rPr>
-          <w:rFonts w:ascii="Times" w:hAnsi="Times"/>
-        </w:rPr>
-        <w:lastRenderedPageBreak/>
-        <w:t>children learning spoken language, as has been shown in previous work</w:t>
+        <w:t>learning ASL in native contexts follow a similar developmental path to that of children learning spoken language, as has been shown in previous work</w:t>
       </w:r>
       <w:r>
         <w:rPr>
@@ -11197,7 +11053,6 @@
           <w:rFonts w:ascii="Times" w:hAnsi="Times" w:cs="Times New Roman"/>
           <w:szCs w:val="24"/>
         </w:rPr>
-        <w:lastRenderedPageBreak/>
         <w:t>Limitations</w:t>
       </w:r>
     </w:p>
@@ -11314,14 +11169,7 @@
         <w:rPr>
           <w:rFonts w:ascii="Times" w:hAnsi="Times"/>
         </w:rPr>
-        <w:t xml:space="preserve">characteristics of our task make it difficult to directly compare our findings with previous work on ASL and spoken language processing. For example, in contrast to prior ASL gating studies with adults (e.g., Emmorey &amp; Corina, 1990; Morford &amp; Carlsen, 2011), our stimuli were signed as full sentences in a child-directed register, not as isolated signs, and we used a fine-grained temporal response measure rather than an open-ended untimed response. Moreover, the VLP task included the signer as a central fixation image, resulting in different task demands from those in research using the two-alternative LWL procedure to study the development of children’s spoken language processing (e.g., Fernald et al. </w:t>
-      </w:r>
-      <w:r>
-        <w:rPr>
-          <w:rFonts w:ascii="Times" w:hAnsi="Times"/>
-        </w:rPr>
-        <w:lastRenderedPageBreak/>
-        <w:t xml:space="preserve">1998). Given these methodological differences, we cannot yet </w:t>
+        <w:t xml:space="preserve">characteristics of our task make it difficult to directly compare our findings with previous work on ASL and spoken language processing. For example, in contrast to prior ASL gating studies with adults (e.g., Emmorey &amp; Corina, 1990; Morford &amp; Carlsen, 2011), our stimuli were signed as full sentences in a child-directed register, not as isolated signs, and we used a fine-grained temporal response measure rather than an open-ended untimed response. Moreover, the VLP task included the signer as a central fixation image, resulting in different task demands from those in research using the two-alternative LWL procedure to study the development of children’s spoken language processing (e.g., Fernald et al. 1998). Given these methodological differences, we cannot yet </w:t>
       </w:r>
       <w:r>
         <w:rPr>
@@ -11579,14 +11427,7 @@
         <w:rPr>
           <w:rFonts w:ascii="Times" w:hAnsi="Times"/>
         </w:rPr>
-        <w:t xml:space="preserve">In conclusion, this study provides the first evidence that young ASL learners’ rapidly shift visual attention as soon as they have enough of the linguistic signal to do so. In addition, </w:t>
-      </w:r>
-      <w:r>
-        <w:rPr>
-          <w:rFonts w:ascii="Times" w:hAnsi="Times"/>
-        </w:rPr>
-        <w:lastRenderedPageBreak/>
-        <w:t xml:space="preserve">individual variation in speed of lexical access as indexed by these movements is meaningfully linked to age and to vocabulary outcomes.  These results contribute to a growing literature that highlights parallels between signed and spoken language development when children are exposed to native sign input. Moreover, similar results for deaf and hearing ASL-learning children suggest that both groups of children were sensitive to the modality-specific constraints of processing a sign language from moment to moment. These findings indicate that eye movements during real-time ASL processing are linked to efficiency of lexical access, suggesting that skill in real-time information processing is a language-general phenomenon that develops rapidly in early childhood, regardless of language modality. </w:t>
+        <w:t xml:space="preserve">In conclusion, this study provides the first evidence that young ASL learners’ rapidly shift visual attention as soon as they have enough of the linguistic signal to do so. In addition, individual variation in speed of lexical access as indexed by these movements is meaningfully linked to age and to vocabulary outcomes.  These results contribute to a growing literature that highlights parallels between signed and spoken language development when children are exposed to native sign input. Moreover, similar results for deaf and hearing ASL-learning children suggest that both groups of children were sensitive to the modality-specific constraints of processing a sign language from moment to moment. These findings indicate that eye movements during real-time ASL processing are linked to efficiency of lexical access, suggesting that skill in real-time information processing is a language-general phenomenon that develops rapidly in early childhood, regardless of language modality. </w:t>
       </w:r>
     </w:p>
     <w:p>
@@ -11618,7 +11459,6 @@
           <w:rFonts w:ascii="Times" w:hAnsi="Times" w:cs="Times New Roman"/>
           <w:szCs w:val="24"/>
         </w:rPr>
-        <w:lastRenderedPageBreak/>
         <w:t xml:space="preserve">References </w:t>
       </w:r>
     </w:p>
@@ -11923,15 +11763,7 @@
         <w:rPr>
           <w:rFonts w:ascii="Times" w:hAnsi="Times"/>
         </w:rPr>
-        <w:t>Lexical priming in Am</w:t>
-      </w:r>
-      <w:bookmarkStart w:id="4" w:name="_GoBack"/>
-      <w:bookmarkEnd w:id="4"/>
-      <w:r>
-        <w:rPr>
-          <w:rFonts w:ascii="Times" w:hAnsi="Times"/>
-        </w:rPr>
-        <w:t>erican Sign Language.</w:t>
+        <w:t>Lexical priming in American Sign Language.</w:t>
       </w:r>
       <w:proofErr w:type="gramEnd"/>
       <w:r>
@@ -12177,7 +12009,6 @@
         <w:rPr>
           <w:rFonts w:ascii="Times" w:hAnsi="Times"/>
         </w:rPr>
-        <w:lastRenderedPageBreak/>
         <w:t xml:space="preserve">Fernald, A., </w:t>
       </w:r>
       <w:proofErr w:type="spellStart"/>
@@ -12659,7 +12490,6 @@
         <w:rPr>
           <w:rFonts w:ascii="Times" w:hAnsi="Times"/>
         </w:rPr>
-        <w:lastRenderedPageBreak/>
         <w:t xml:space="preserve">Lieberman, A. M., </w:t>
       </w:r>
       <w:proofErr w:type="spellStart"/>
@@ -13115,7 +12945,6 @@
         <w:rPr>
           <w:rFonts w:ascii="Times" w:hAnsi="Times"/>
         </w:rPr>
-        <w:lastRenderedPageBreak/>
         <w:t xml:space="preserve">Newport, E. L., &amp; Meier, R. P. (1985). </w:t>
       </w:r>
       <w:proofErr w:type="gramStart"/>
@@ -13742,7 +13571,6 @@
           <w:color w:val="222222"/>
           <w:shd w:val="clear" w:color="auto" w:fill="FFFFFF"/>
         </w:rPr>
-        <w:lastRenderedPageBreak/>
         <w:t>Wagenmakers</w:t>
       </w:r>
       <w:proofErr w:type="spellEnd"/>
@@ -14126,7 +13954,7 @@
         <w:rStyle w:val="PageNumber"/>
         <w:noProof/>
       </w:rPr>
-      <w:t>29</w:t>
+      <w:t>22</w:t>
     </w:r>
     <w:r>
       <w:rPr>

</xml_diff>